<commit_message>
Commit 1.0 - good version
</commit_message>
<xml_diff>
--- a/Templates/Templates/Certificate2016.docx-1.docx
+++ b/Templates/Templates/Certificate2016.docx-1.docx
@@ -18,7 +18,7 @@
           <w:sz w:val="40"/>
           <w:szCs w:val="40"/>
         </w:rPr>
-        <w:t xml:space="preserve">0002/17</w:t>
+        <w:t xml:space="preserve">0003/17</w:t>
       </w:r>
       <w:bookmarkEnd w:id="0"/>
       <w:r>
@@ -160,9 +160,11 @@
             </w14:srgbClr>
           </w14:shadow>
         </w:rPr>
-        <w:t xml:space="preserve">Petko Petkov</w:t>
-      </w:r>
+        <w:t xml:space="preserve">Riste Ristevski</w:t>
+      </w:r>
+      <w:bookmarkStart w:id="2" w:name="_GoBack"/>
       <w:bookmarkEnd w:id="1"/>
+      <w:bookmarkEnd w:id="2"/>
     </w:p>
     <w:p>
       <w:pPr>
@@ -176,7 +178,6 @@
         </w:rPr>
       </w:pPr>
       <w:proofErr w:type="spellStart"/>
-      <w:proofErr w:type="gramStart"/>
       <w:r>
         <w:rPr>
           <w:rFonts w:ascii="Macedonian Unicorn" w:hAnsi="Macedonian Unicorn" w:cs="Calibri"/>
@@ -186,7 +187,7 @@
         </w:rPr>
         <w:t>roden</w:t>
       </w:r>
-      <w:bookmarkStart w:id="2" w:name="Gender"/>
+      <w:bookmarkStart w:id="3" w:name="Gender"/>
       <w:r>
         <w:rPr>
           <w:rFonts w:ascii="Macedonian Unicorn" w:hAnsi="Macedonian Unicorn" w:cs="Calibri"/>
@@ -196,9 +197,8 @@
         </w:rPr>
         <w:t/>
       </w:r>
-      <w:bookmarkEnd w:id="2"/>
+      <w:bookmarkEnd w:id="3"/>
       <w:proofErr w:type="spellEnd"/>
-      <w:proofErr w:type="gramEnd"/>
       <w:r>
         <w:rPr>
           <w:rFonts w:ascii="Macedonian Unicorn" w:hAnsi="Macedonian Unicorn" w:cs="Calibri"/>
@@ -228,7 +228,7 @@
         </w:rPr>
         <w:t xml:space="preserve"> </w:t>
       </w:r>
-      <w:bookmarkStart w:id="3" w:name="DateOfBirth"/>
+      <w:bookmarkStart w:id="4" w:name="DateOfBirth"/>
       <w:r>
         <w:rPr>
           <w:rFonts w:ascii="Macedonian Unicorn" w:hAnsi="Macedonian Unicorn" w:cs="Calibri"/>
@@ -238,9 +238,9 @@
           <w:szCs w:val="40"/>
           <w:u w:val="single"/>
         </w:rPr>
-        <w:t>19.01.2006</w:t>
-      </w:r>
-      <w:bookmarkEnd w:id="3"/>
+        <w:t>19.11.1988</w:t>
+      </w:r>
+      <w:bookmarkEnd w:id="4"/>
       <w:r>
         <w:rPr>
           <w:rFonts w:ascii="Macedonian Unicorn" w:hAnsi="Macedonian Unicorn" w:cs="Calibri"/>
@@ -270,7 +270,7 @@
         </w:rPr>
         <w:t xml:space="preserve"> </w:t>
       </w:r>
-      <w:bookmarkStart w:id="4" w:name="Place"/>
+      <w:bookmarkStart w:id="5" w:name="Place"/>
       <w:proofErr w:type="spellStart"/>
       <w:r>
         <w:rPr>
@@ -283,7 +283,7 @@
         </w:rPr>
         <w:t>Kavadarci</w:t>
       </w:r>
-      <w:bookmarkEnd w:id="4"/>
+      <w:bookmarkEnd w:id="5"/>
       <w:proofErr w:type="spellEnd"/>
     </w:p>
     <w:p>
@@ -318,7 +318,6 @@
         <w:t xml:space="preserve"> </w:t>
       </w:r>
       <w:proofErr w:type="spellStart"/>
-      <w:proofErr w:type="gramStart"/>
       <w:r>
         <w:rPr>
           <w:rFonts w:ascii="Macedonian Unicorn" w:hAnsi="Macedonian Unicorn" w:cs="Calibri"/>
@@ -336,17 +335,7 @@
           <w:sz w:val="40"/>
           <w:szCs w:val="40"/>
         </w:rPr>
-        <w:t>{</w:t>
-      </w:r>
-      <w:proofErr w:type="gramEnd"/>
-      <w:r>
-        <w:rPr>
-          <w:rFonts w:ascii="Macedonian Unicorn" w:hAnsi="Macedonian Unicorn" w:cs="Calibri"/>
-          <w:spacing w:val="30"/>
-          <w:sz w:val="40"/>
-          <w:szCs w:val="40"/>
-        </w:rPr>
-        <w:t xml:space="preserve">no </w:t>
+        <w:t xml:space="preserve">{no </w:t>
       </w:r>
       <w:proofErr w:type="spellStart"/>
       <w:r>
@@ -392,7 +381,6 @@
         </w:rPr>
       </w:pPr>
       <w:proofErr w:type="spellStart"/>
-      <w:proofErr w:type="gramStart"/>
       <w:r>
         <w:rPr>
           <w:rFonts w:ascii="Macedonian Unicorn" w:hAnsi="Macedonian Unicorn" w:cs="Calibri"/>
@@ -403,7 +391,6 @@
         <w:t>standardna</w:t>
       </w:r>
       <w:proofErr w:type="spellEnd"/>
-      <w:proofErr w:type="gramEnd"/>
       <w:r>
         <w:rPr>
           <w:rFonts w:ascii="Macedonian Unicorn" w:hAnsi="Macedonian Unicorn" w:cs="Calibri"/>
@@ -453,7 +440,7 @@
         </w:rPr>
         <w:t xml:space="preserve"> </w:t>
       </w:r>
-      <w:bookmarkStart w:id="5" w:name="Language"/>
+      <w:bookmarkStart w:id="6" w:name="Language"/>
       <w:proofErr w:type="spellStart"/>
       <w:r>
         <w:rPr>
@@ -466,7 +453,7 @@
         </w:rPr>
         <w:t>Angliski</w:t>
       </w:r>
-      <w:bookmarkEnd w:id="5"/>
+      <w:bookmarkEnd w:id="6"/>
       <w:proofErr w:type="spellEnd"/>
       <w:r>
         <w:rPr>
@@ -507,7 +494,6 @@
         </w:rPr>
       </w:pPr>
       <w:proofErr w:type="spellStart"/>
-      <w:proofErr w:type="gramStart"/>
       <w:r>
         <w:rPr>
           <w:rFonts w:ascii="Macedonian Unicorn" w:hAnsi="Macedonian Unicorn" w:cs="Calibri"/>
@@ -518,7 +504,6 @@
         <w:t>nivo</w:t>
       </w:r>
       <w:proofErr w:type="spellEnd"/>
-      <w:proofErr w:type="gramEnd"/>
       <w:r>
         <w:rPr>
           <w:rFonts w:ascii="Macedonian Unicorn" w:hAnsi="Macedonian Unicorn" w:cs="Calibri"/>
@@ -537,7 +522,7 @@
         </w:rPr>
         <w:t xml:space="preserve"> </w:t>
       </w:r>
-      <w:bookmarkStart w:id="6" w:name="LevelDescription"/>
+      <w:bookmarkStart w:id="7" w:name="LevelDescription"/>
       <w:r>
         <w:rPr>
           <w:rFonts w:cstheme="minorHAnsi"/>
@@ -550,7 +535,7 @@
         </w:rPr>
         <w:t>B1.2-Pre-Intermediate</w:t>
       </w:r>
-      <w:bookmarkEnd w:id="6"/>
+      <w:bookmarkEnd w:id="7"/>
       <w:r>
         <w:rPr>
           <w:rFonts w:ascii="Macedonian Unicorn" w:hAnsi="Macedonian Unicorn" w:cs="Calibri"/>
@@ -562,7 +547,7 @@
         </w:rPr>
         <w:t xml:space="preserve"> (</w:t>
       </w:r>
-      <w:bookmarkStart w:id="7" w:name="Level"/>
+      <w:bookmarkStart w:id="8" w:name="Level"/>
       <w:r>
         <w:rPr>
           <w:rFonts w:cstheme="minorHAnsi"/>
@@ -574,7 +559,7 @@
         </w:rPr>
         <w:t>III</w:t>
       </w:r>
-      <w:bookmarkEnd w:id="7"/>
+      <w:bookmarkEnd w:id="8"/>
       <w:r>
         <w:rPr>
           <w:rFonts w:ascii="Macedonian Unicorn" w:hAnsi="Macedonian Unicorn" w:cs="Calibri"/>
@@ -632,7 +617,6 @@
         <w:t xml:space="preserve">Fond </w:t>
       </w:r>
       <w:proofErr w:type="spellStart"/>
-      <w:proofErr w:type="gramStart"/>
       <w:r>
         <w:rPr>
           <w:rFonts w:ascii="Macedonian Unicorn" w:hAnsi="Macedonian Unicorn" w:cs="Calibri"/>
@@ -643,7 +627,6 @@
         <w:t>na</w:t>
       </w:r>
       <w:proofErr w:type="spellEnd"/>
-      <w:proofErr w:type="gramEnd"/>
       <w:r>
         <w:rPr>
           <w:rFonts w:ascii="Macedonian Unicorn" w:hAnsi="Macedonian Unicorn" w:cs="Calibri"/>
@@ -673,7 +656,7 @@
         </w:rPr>
         <w:t xml:space="preserve">: </w:t>
       </w:r>
-      <w:bookmarkStart w:id="8" w:name="NumberOfClasses"/>
+      <w:bookmarkStart w:id="9" w:name="NumberOfClasses"/>
       <w:r>
         <w:rPr>
           <w:rFonts w:ascii="Macedonian Unicorn" w:hAnsi="Macedonian Unicorn" w:cs="Calibri"/>
@@ -685,7 +668,7 @@
         </w:rPr>
         <w:t>32</w:t>
       </w:r>
-      <w:bookmarkEnd w:id="8"/>
+      <w:bookmarkEnd w:id="9"/>
       <w:r>
         <w:rPr>
           <w:rFonts w:ascii="Macedonian Unicorn" w:hAnsi="Macedonian Unicorn" w:cs="Calibri"/>
@@ -735,7 +718,7 @@
         </w:rPr>
         <w:t xml:space="preserve"> </w:t>
       </w:r>
-      <w:bookmarkStart w:id="9" w:name="StartDate"/>
+      <w:bookmarkStart w:id="10" w:name="StartDate"/>
       <w:r>
         <w:rPr>
           <w:rFonts w:ascii="Macedonian Unicorn" w:hAnsi="Macedonian Unicorn" w:cs="Calibri"/>
@@ -746,7 +729,7 @@
         </w:rPr>
         <w:t>19.01.2017</w:t>
       </w:r>
-      <w:bookmarkEnd w:id="9"/>
+      <w:bookmarkEnd w:id="10"/>
       <w:r>
         <w:rPr>
           <w:rFonts w:ascii="Macedonian Unicorn" w:hAnsi="Macedonian Unicorn" w:cs="Calibri"/>
@@ -756,7 +739,7 @@
         </w:rPr>
         <w:t xml:space="preserve"> do </w:t>
       </w:r>
-      <w:bookmarkStart w:id="10" w:name="EndDate"/>
+      <w:bookmarkStart w:id="11" w:name="EndDate"/>
       <w:r>
         <w:rPr>
           <w:rFonts w:ascii="Macedonian Unicorn" w:hAnsi="Macedonian Unicorn" w:cs="Calibri"/>
@@ -767,7 +750,7 @@
         </w:rPr>
         <w:t>01.01.1900</w:t>
       </w:r>
-      <w:bookmarkEnd w:id="10"/>
+      <w:bookmarkEnd w:id="11"/>
     </w:p>
     <w:p>
       <w:pPr>
@@ -793,13 +776,13 @@
               <wp:anchor distT="45720" distB="45720" distL="114300" distR="114300" simplePos="0" relativeHeight="251659264" behindDoc="0" locked="0" layoutInCell="1" allowOverlap="1" wp14:anchorId="11074EFB" wp14:editId="606DAAB4">
                 <wp:simplePos x="0" y="0"/>
                 <wp:positionH relativeFrom="margin">
-                  <wp:align>right</wp:align>
+                  <wp:posOffset>7597140</wp:posOffset>
                 </wp:positionH>
                 <wp:positionV relativeFrom="paragraph">
-                  <wp:posOffset>158115</wp:posOffset>
+                  <wp:posOffset>89535</wp:posOffset>
                 </wp:positionV>
                 <wp:extent cx="2004060" cy="1404620"/>
-                <wp:effectExtent l="0" t="0" r="0" b="0"/>
+                <wp:effectExtent l="0" t="0" r="0" b="3175"/>
                 <wp:wrapNone/>
                 <wp:docPr id="217" name="Text Box 2"/>
                 <wp:cNvGraphicFramePr>
@@ -874,6 +857,7 @@
                             <w:pPr>
                               <w:rPr>
                                 <w:rFonts w:ascii="Macedonian Unicorn" w:hAnsi="Macedonian Unicorn" w:cs="Calibri"/>
+                                <w:noProof/>
                                 <w:spacing w:val="30"/>
                                 <w:sz w:val="40"/>
                                 <w:szCs w:val="40"/>
@@ -928,62 +912,38 @@
                               <w:t>Angelkov</w:t>
                             </w:r>
                             <w:proofErr w:type="spellEnd"/>
+                          </w:p>
+                          <w:p>
+                            <w:pPr>
+                              <w:rPr>
+                                <w:rFonts w:cstheme="minorHAnsi"/>
+                                <w:spacing w:val="30"/>
+                                <w:sz w:val="40"/>
+                                <w:szCs w:val="40"/>
+                                <w:u w:val="single"/>
+                              </w:rPr>
+                            </w:pPr>
                             <w:r>
                               <w:rPr>
-                                <w:rFonts w:ascii="Macedonian Unicorn" w:hAnsi="Macedonian Unicorn" w:cs="Calibri"/>
+                                <w:rFonts w:cstheme="minorHAnsi"/>
                                 <w:noProof/>
                                 <w:spacing w:val="30"/>
                                 <w:sz w:val="40"/>
                                 <w:szCs w:val="40"/>
+                                <w:u w:val="single"/>
                               </w:rPr>
-                              <w:drawing>
-                                <wp:inline distT="0" distB="0" distL="0" distR="0">
-                                  <wp:extent cx="1812290" cy="6021"/>
-                                  <wp:effectExtent l="0" t="0" r="0" b="0"/>
-                                  <wp:docPr id="2" name="Picture 2"/>
-                                  <wp:cNvGraphicFramePr>
-                                    <a:graphicFrameLocks xmlns:a="http://schemas.openxmlformats.org/drawingml/2006/main" noChangeAspect="1"/>
-                                  </wp:cNvGraphicFramePr>
-                                  <a:graphic xmlns:a="http://schemas.openxmlformats.org/drawingml/2006/main">
-                                    <a:graphicData uri="http://schemas.openxmlformats.org/drawingml/2006/picture">
-                                      <pic:pic xmlns:pic="http://schemas.openxmlformats.org/drawingml/2006/picture">
-                                        <pic:nvPicPr>
-                                          <pic:cNvPr id="0" name="Picture 1"/>
-                                          <pic:cNvPicPr>
-                                            <a:picLocks noChangeAspect="1" noChangeArrowheads="1"/>
-                                          </pic:cNvPicPr>
-                                        </pic:nvPicPr>
-                                        <pic:blipFill>
-                                          <a:blip r:embed="rId5">
-                                            <a:extLst>
-                                              <a:ext uri="{28A0092B-C50C-407E-A947-70E740481C1C}">
-                                                <a14:useLocalDpi xmlns:a14="http://schemas.microsoft.com/office/drawing/2010/main" val="0"/>
-                                              </a:ext>
-                                            </a:extLst>
-                                          </a:blip>
-                                          <a:srcRect/>
-                                          <a:stretch>
-                                            <a:fillRect/>
-                                          </a:stretch>
-                                        </pic:blipFill>
-                                        <pic:spPr bwMode="auto">
-                                          <a:xfrm>
-                                            <a:off x="0" y="0"/>
-                                            <a:ext cx="1812290" cy="6021"/>
-                                          </a:xfrm>
-                                          <a:prstGeom prst="rect">
-                                            <a:avLst/>
-                                          </a:prstGeom>
-                                          <a:noFill/>
-                                          <a:ln>
-                                            <a:noFill/>
-                                          </a:ln>
-                                        </pic:spPr>
-                                      </pic:pic>
-                                    </a:graphicData>
-                                  </a:graphic>
-                                </wp:inline>
-                              </w:drawing>
+                              <w:t>__________</w:t>
+                            </w:r>
+                            <w:r>
+                              <w:rPr>
+                                <w:rFonts w:cstheme="minorHAnsi"/>
+                                <w:noProof/>
+                                <w:spacing w:val="30"/>
+                                <w:sz w:val="40"/>
+                                <w:szCs w:val="40"/>
+                                <w:u w:val="single"/>
+                              </w:rPr>
+                              <w:t>_</w:t>
                             </w:r>
                           </w:p>
                         </w:txbxContent>
@@ -1009,7 +969,7 @@
                 <v:stroke joinstyle="miter"/>
                 <v:path gradientshapeok="t" o:connecttype="rect"/>
               </v:shapetype>
-              <v:shape id="Text Box 2" o:spid="_x0000_s1026" type="#_x0000_t202" style="position:absolute;margin-left:106.6pt;margin-top:12.45pt;width:157.8pt;height:110.6pt;z-index:251659264;visibility:visible;mso-wrap-style:square;mso-width-percent:0;mso-height-percent:200;mso-wrap-distance-left:9pt;mso-wrap-distance-top:3.6pt;mso-wrap-distance-right:9pt;mso-wrap-distance-bottom:3.6pt;mso-position-horizontal:right;mso-position-horizontal-relative:margin;mso-position-vertical:absolute;mso-position-vertical-relative:text;mso-width-percent:0;mso-height-percent:200;mso-width-relative:margin;mso-height-relative:margin;v-text-anchor:top" o:gfxdata="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" stroked="f">
+              <v:shape id="Text Box 2" o:spid="_x0000_s1026" type="#_x0000_t202" style="position:absolute;margin-left:598.2pt;margin-top:7.05pt;width:157.8pt;height:110.6pt;z-index:251659264;visibility:visible;mso-wrap-style:square;mso-width-percent:0;mso-height-percent:200;mso-wrap-distance-left:9pt;mso-wrap-distance-top:3.6pt;mso-wrap-distance-right:9pt;mso-wrap-distance-bottom:3.6pt;mso-position-horizontal:absolute;mso-position-horizontal-relative:margin;mso-position-vertical:absolute;mso-position-vertical-relative:text;mso-width-percent:0;mso-height-percent:200;mso-width-relative:margin;mso-height-relative:margin;v-text-anchor:top" o:gfxdata="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" stroked="f">
                 <v:textbox style="mso-fit-shape-to-text:t">
                   <w:txbxContent>
                     <w:p>
@@ -1039,6 +999,7 @@
                         </w:rPr>
                         <w:t xml:space="preserve"> </w:t>
                       </w:r>
+                      <w:proofErr w:type="spellStart"/>
                       <w:r>
                         <w:rPr>
                           <w:rFonts w:ascii="Macedonian Unicorn" w:hAnsi="Macedonian Unicorn" w:cs="Calibri"/>
@@ -1048,11 +1009,13 @@
                         </w:rPr>
                         <w:t>Direktor</w:t>
                       </w:r>
+                      <w:proofErr w:type="spellEnd"/>
                     </w:p>
                     <w:p>
                       <w:pPr>
                         <w:rPr>
                           <w:rFonts w:ascii="Macedonian Unicorn" w:hAnsi="Macedonian Unicorn" w:cs="Calibri"/>
+                          <w:noProof/>
                           <w:spacing w:val="30"/>
                           <w:sz w:val="40"/>
                           <w:szCs w:val="40"/>
@@ -1074,64 +1037,71 @@
                           <w:sz w:val="32"/>
                           <w:szCs w:val="40"/>
                         </w:rPr>
-                        <w:t>\oko Angelkov</w:t>
+                        <w:t>\</w:t>
                       </w:r>
+                      <w:proofErr w:type="spellStart"/>
                       <w:r>
                         <w:rPr>
                           <w:rFonts w:ascii="Macedonian Unicorn" w:hAnsi="Macedonian Unicorn" w:cs="Calibri"/>
+                          <w:spacing w:val="30"/>
+                          <w:sz w:val="32"/>
+                          <w:szCs w:val="40"/>
+                        </w:rPr>
+                        <w:t>oko</w:t>
+                      </w:r>
+                      <w:proofErr w:type="spellEnd"/>
+                      <w:r>
+                        <w:rPr>
+                          <w:rFonts w:ascii="Macedonian Unicorn" w:hAnsi="Macedonian Unicorn" w:cs="Calibri"/>
+                          <w:spacing w:val="30"/>
+                          <w:sz w:val="32"/>
+                          <w:szCs w:val="40"/>
+                        </w:rPr>
+                        <w:t xml:space="preserve"> </w:t>
+                      </w:r>
+                      <w:proofErr w:type="spellStart"/>
+                      <w:r>
+                        <w:rPr>
+                          <w:rFonts w:ascii="Macedonian Unicorn" w:hAnsi="Macedonian Unicorn" w:cs="Calibri"/>
+                          <w:spacing w:val="30"/>
+                          <w:sz w:val="32"/>
+                          <w:szCs w:val="40"/>
+                        </w:rPr>
+                        <w:t>Angelkov</w:t>
+                      </w:r>
+                      <w:proofErr w:type="spellEnd"/>
+                    </w:p>
+                    <w:p>
+                      <w:pPr>
+                        <w:rPr>
+                          <w:rFonts w:cstheme="minorHAnsi"/>
+                          <w:spacing w:val="30"/>
+                          <w:sz w:val="40"/>
+                          <w:szCs w:val="40"/>
+                          <w:u w:val="single"/>
+                        </w:rPr>
+                      </w:pPr>
+                      <w:r>
+                        <w:rPr>
+                          <w:rFonts w:cstheme="minorHAnsi"/>
                           <w:noProof/>
                           <w:spacing w:val="30"/>
                           <w:sz w:val="40"/>
                           <w:szCs w:val="40"/>
+                          <w:u w:val="single"/>
                         </w:rPr>
-                        <w:drawing>
-                          <wp:inline distT="0" distB="0" distL="0" distR="0">
-                            <wp:extent cx="1812290" cy="6021"/>
-                            <wp:effectExtent l="0" t="0" r="0" b="0"/>
-                            <wp:docPr id="2" name="Picture 2"/>
-                            <wp:cNvGraphicFramePr>
-                              <a:graphicFrameLocks xmlns:a="http://schemas.openxmlformats.org/drawingml/2006/main" noChangeAspect="1"/>
-                            </wp:cNvGraphicFramePr>
-                            <a:graphic xmlns:a="http://schemas.openxmlformats.org/drawingml/2006/main">
-                              <a:graphicData uri="http://schemas.openxmlformats.org/drawingml/2006/picture">
-                                <pic:pic xmlns:pic="http://schemas.openxmlformats.org/drawingml/2006/picture">
-                                  <pic:nvPicPr>
-                                    <pic:cNvPr id="0" name="Picture 1"/>
-                                    <pic:cNvPicPr>
-                                      <a:picLocks noChangeAspect="1" noChangeArrowheads="1"/>
-                                    </pic:cNvPicPr>
-                                  </pic:nvPicPr>
-                                  <pic:blipFill>
-                                    <a:blip r:embed="rId6">
-                                      <a:extLst>
-                                        <a:ext uri="{28A0092B-C50C-407E-A947-70E740481C1C}">
-                                          <a14:useLocalDpi xmlns:a14="http://schemas.microsoft.com/office/drawing/2010/main" val="0"/>
-                                        </a:ext>
-                                      </a:extLst>
-                                    </a:blip>
-                                    <a:srcRect/>
-                                    <a:stretch>
-                                      <a:fillRect/>
-                                    </a:stretch>
-                                  </pic:blipFill>
-                                  <pic:spPr bwMode="auto">
-                                    <a:xfrm>
-                                      <a:off x="0" y="0"/>
-                                      <a:ext cx="1812290" cy="6021"/>
-                                    </a:xfrm>
-                                    <a:prstGeom prst="rect">
-                                      <a:avLst/>
-                                    </a:prstGeom>
-                                    <a:noFill/>
-                                    <a:ln>
-                                      <a:noFill/>
-                                    </a:ln>
-                                  </pic:spPr>
-                                </pic:pic>
-                              </a:graphicData>
-                            </a:graphic>
-                          </wp:inline>
-                        </w:drawing>
+                        <w:t>__________</w:t>
+                      </w:r>
+                      <w:r>
+                        <w:rPr>
+                          <w:rFonts w:cstheme="minorHAnsi"/>
+                          <w:noProof/>
+                          <w:spacing w:val="30"/>
+                          <w:sz w:val="40"/>
+                          <w:szCs w:val="40"/>
+                          <w:u w:val="single"/>
+                        </w:rPr>
+                        <w:t>_</w:t>
                       </w:r>
                     </w:p>
                   </w:txbxContent>
@@ -1273,8 +1243,7 @@
           <w:szCs w:val="40"/>
         </w:rPr>
       </w:pPr>
-      <w:bookmarkStart w:id="11" w:name="Teacher"/>
-      <w:bookmarkStart w:id="12" w:name="_GoBack"/>
+      <w:bookmarkStart w:id="12" w:name="Teacher"/>
       <w:r>
         <w:rPr>
           <w:rFonts w:ascii="Macedonian Unicorn" w:hAnsi="Macedonian Unicorn" w:cs="Calibri"/>
@@ -1284,7 +1253,6 @@
         </w:rPr>
         <w:t xml:space="preserve">Teacher1 Teacher1</w:t>
       </w:r>
-      <w:bookmarkEnd w:id="11"/>
       <w:bookmarkEnd w:id="12"/>
       <w:r>
         <w:rPr>
@@ -1522,7 +1490,7 @@
     </w:p>
     <w:sectPr>
       <w:pgSz w:w="15840" w:h="12240" w:orient="landscape"/>
-      <w:pgMar w:top="450" w:right="90" w:bottom="90" w:left="630" w:header="720" w:footer="720" w:gutter="0"/>
+      <w:pgMar w:top="450" w:right="90" w:bottom="630" w:left="630" w:header="720" w:footer="720" w:gutter="0"/>
       <w:cols w:space="720"/>
       <w:docGrid w:linePitch="360"/>
     </w:sectPr>
@@ -2220,7 +2188,7 @@
 </file>
 
 <file path=customXml/itemProps1.xml><?xml version="1.0" encoding="utf-8"?>
-<ds:datastoreItem xmlns:ds="http://schemas.openxmlformats.org/officeDocument/2006/customXml" ds:itemID="{AE9AEA7A-D4A1-470F-B106-9A392E833699}">
+<ds:datastoreItem xmlns:ds="http://schemas.openxmlformats.org/officeDocument/2006/customXml" ds:itemID="{2558237E-7FE9-4434-8800-B8DD6C523D42}">
   <ds:schemaRefs>
     <ds:schemaRef ds:uri="http://schemas.openxmlformats.org/officeDocument/2006/bibliography"/>
   </ds:schemaRefs>

</xml_diff>